<commit_message>
Table of content for PSF documents reviewed and updated with review feedback
</commit_message>
<xml_diff>
--- a/PSF/Docs/Integrating PSF with any Hardware Platform.docx
+++ b/PSF/Docs/Integrating PSF with any Hardware Platform.docx
@@ -253,7 +253,7 @@
                                 <w:sz w:val="72"/>
                                 <w:szCs w:val="72"/>
                               </w:rPr>
-                              <w:t>Integrating PSF with Any Hardware Platform</w:t>
+                              <w:t>System level Integration of PSF</w:t>
                             </w:r>
                           </w:p>
                           <w:p>
@@ -301,7 +301,7 @@
                           <w:sz w:val="72"/>
                           <w:szCs w:val="72"/>
                         </w:rPr>
-                        <w:t>Integrating PSF with Any Hardware Platform</w:t>
+                        <w:t>System level Integration of PSF</w:t>
                       </w:r>
                     </w:p>
                     <w:p>
@@ -3659,17 +3659,58 @@
       <w:pPr>
         <w:pStyle w:val="Heading1"/>
       </w:pPr>
-      <w:bookmarkStart w:id="7" w:name="_Toc23859094"/>
-      <w:r>
-        <w:t>Hooks</w:t>
-      </w:r>
-      <w:r>
-        <w:t xml:space="preserve"> for Stack Integration</w:t>
-      </w:r>
+      <w:r>
+        <w:t>Hardware Integration</w:t>
+      </w:r>
+    </w:p>
+    <w:p>
+      <w:pPr>
+        <w:pStyle w:val="Heading1"/>
+      </w:pPr>
+      <w:r>
+        <w:t>Software integration</w:t>
+      </w:r>
+    </w:p>
+    <w:p>
+      <w:pPr>
+        <w:rPr>
+          <w:lang w:val="en-GB"/>
+        </w:rPr>
+      </w:pPr>
+    </w:p>
+    <w:p>
+      <w:pPr>
+        <w:rPr>
+          <w:lang w:val="en-GB"/>
+        </w:rPr>
+      </w:pPr>
+      <w:bookmarkStart w:id="7" w:name="_GoBack"/>
       <w:bookmarkEnd w:id="7"/>
     </w:p>
     <w:p>
       <w:pPr>
+        <w:pStyle w:val="Heading2"/>
+        <w:rPr>
+          <w:highlight w:val="yellow"/>
+        </w:rPr>
+      </w:pPr>
+      <w:bookmarkStart w:id="8" w:name="_Toc23859095"/>
+      <w:r>
+        <w:rPr>
+          <w:highlight w:val="yellow"/>
+        </w:rPr>
+        <w:t>Block Diagram</w:t>
+      </w:r>
+      <w:r>
+        <w:rPr>
+          <w:highlight w:val="yellow"/>
+        </w:rPr>
+        <w:t xml:space="preserve"> - TBD</w:t>
+      </w:r>
+      <w:bookmarkEnd w:id="8"/>
+    </w:p>
+    <w:p>
+      <w:pPr>
         <w:rPr>
           <w:lang w:val="en-GB"/>
         </w:rPr>
@@ -3678,24 +3719,35 @@
     <w:p>
       <w:pPr>
         <w:pStyle w:val="Heading2"/>
-        <w:rPr>
-          <w:highlight w:val="yellow"/>
-        </w:rPr>
-      </w:pPr>
-      <w:bookmarkStart w:id="8" w:name="_Toc23859095"/>
-      <w:r>
-        <w:rPr>
-          <w:highlight w:val="yellow"/>
-        </w:rPr>
-        <w:t>Block Diagram</w:t>
-      </w:r>
-      <w:r>
-        <w:rPr>
-          <w:highlight w:val="yellow"/>
-        </w:rPr>
-        <w:t xml:space="preserve"> - TBD</w:t>
-      </w:r>
-      <w:bookmarkEnd w:id="8"/>
+      </w:pPr>
+      <w:r>
+        <w:t>Data Types</w:t>
+      </w:r>
+    </w:p>
+    <w:p>
+      <w:pPr>
+        <w:pStyle w:val="Heading2"/>
+      </w:pPr>
+      <w:bookmarkStart w:id="9" w:name="_Toc23859096"/>
+      <w:r>
+        <w:t>API</w:t>
+      </w:r>
+      <w:bookmarkEnd w:id="9"/>
+      <w:r>
+        <w:t xml:space="preserve"> to</w:t>
+      </w:r>
+      <w:r>
+        <w:t xml:space="preserve"> be</w:t>
+      </w:r>
+      <w:r>
+        <w:t xml:space="preserve"> implemented by the </w:t>
+      </w:r>
+      <w:r>
+        <w:t>user</w:t>
+      </w:r>
+      <w:r>
+        <w:t xml:space="preserve"> application</w:t>
+      </w:r>
     </w:p>
     <w:p>
       <w:pPr>
@@ -3703,70 +3755,79 @@
           <w:lang w:val="en-GB"/>
         </w:rPr>
       </w:pPr>
-    </w:p>
-    <w:p>
-      <w:pPr>
+      <w:r>
         <w:rPr>
           <w:lang w:val="en-GB"/>
         </w:rPr>
-      </w:pPr>
-    </w:p>
-    <w:p>
-      <w:pPr>
-        <w:pStyle w:val="Heading2"/>
-      </w:pPr>
-      <w:bookmarkStart w:id="9" w:name="_Toc23859096"/>
-      <w:r>
-        <w:t>Porting APIs</w:t>
-      </w:r>
-      <w:bookmarkEnd w:id="9"/>
-    </w:p>
-    <w:p>
-      <w:pPr>
+        <w:t xml:space="preserve">List </w:t>
+      </w:r>
+      <w:proofErr w:type="gramStart"/>
+      <w:r>
         <w:rPr>
           <w:lang w:val="en-GB"/>
         </w:rPr>
-      </w:pPr>
+        <w:t>of  APIs</w:t>
+      </w:r>
+      <w:proofErr w:type="gramEnd"/>
       <w:r>
         <w:rPr>
           <w:lang w:val="en-GB"/>
         </w:rPr>
-        <w:t xml:space="preserve">List </w:t>
-      </w:r>
-      <w:proofErr w:type="gramStart"/>
-      <w:r>
+        <w:t xml:space="preserve"> with Hyperlink in a table format</w:t>
+      </w:r>
+    </w:p>
+    <w:p>
+      <w:pPr>
         <w:rPr>
           <w:lang w:val="en-GB"/>
         </w:rPr>
-        <w:t>of  APIs</w:t>
-      </w:r>
-      <w:proofErr w:type="gramEnd"/>
-      <w:r>
+      </w:pPr>
+    </w:p>
+    <w:p>
+      <w:pPr>
+        <w:pStyle w:val="Heading3"/>
+      </w:pPr>
+      <w:bookmarkStart w:id="10" w:name="_Toc23859097"/>
+      <w:r>
+        <w:t>UPD350</w:t>
+      </w:r>
+      <w:r>
+        <w:t xml:space="preserve"> Hardware Interface Configurations</w:t>
+      </w:r>
+      <w:bookmarkEnd w:id="10"/>
+    </w:p>
+    <w:p>
+      <w:pPr>
         <w:rPr>
           <w:lang w:val="en-GB"/>
         </w:rPr>
-        <w:t xml:space="preserve"> with Hyperlink in a table format</w:t>
-      </w:r>
-    </w:p>
-    <w:p>
-      <w:pPr>
+      </w:pPr>
+      <w:r>
+        <w:t xml:space="preserve">Hooks </w:t>
+      </w:r>
+      <w:r>
         <w:rPr>
           <w:lang w:val="en-GB"/>
         </w:rPr>
+        <w:t>required for SPI or I2C Initialization, Read and Write</w:t>
+      </w:r>
+    </w:p>
+    <w:p>
+      <w:pPr>
+        <w:rPr>
+          <w:lang w:val="en-GB"/>
+        </w:rPr>
       </w:pPr>
     </w:p>
     <w:p>
       <w:pPr>
         <w:pStyle w:val="Heading3"/>
       </w:pPr>
-      <w:bookmarkStart w:id="10" w:name="_Toc23859097"/>
-      <w:r>
-        <w:t>UPD350</w:t>
-      </w:r>
-      <w:r>
-        <w:t xml:space="preserve"> Hardware Interface Configurations</w:t>
-      </w:r>
-      <w:bookmarkEnd w:id="10"/>
+      <w:bookmarkStart w:id="11" w:name="_Toc23859098"/>
+      <w:r>
+        <w:t>PD Timer Configuration</w:t>
+      </w:r>
+      <w:bookmarkEnd w:id="11"/>
     </w:p>
     <w:p>
       <w:pPr>
@@ -3781,7 +3842,7 @@
         <w:rPr>
           <w:lang w:val="en-GB"/>
         </w:rPr>
-        <w:t>required for SPI or I2C Initialization, Read and Write</w:t>
+        <w:t>and Macros required for HW Timer Initialization and Configuration</w:t>
       </w:r>
     </w:p>
     <w:p>
@@ -3795,11 +3856,11 @@
       <w:pPr>
         <w:pStyle w:val="Heading3"/>
       </w:pPr>
-      <w:bookmarkStart w:id="11" w:name="_Toc23859098"/>
-      <w:r>
-        <w:t>PD Timer Configuration</w:t>
-      </w:r>
-      <w:bookmarkEnd w:id="11"/>
+      <w:bookmarkStart w:id="12" w:name="_Toc23859099"/>
+      <w:r>
+        <w:t>UPD350 Alert Control</w:t>
+      </w:r>
+      <w:bookmarkEnd w:id="12"/>
     </w:p>
     <w:p>
       <w:pPr>
@@ -3814,7 +3875,7 @@
         <w:rPr>
           <w:lang w:val="en-GB"/>
         </w:rPr>
-        <w:t>and Macros required for HW Timer Initialization and Configuration</w:t>
+        <w:t>to initialize the SOC PIOs used for UPD350 Alert control</w:t>
       </w:r>
     </w:p>
     <w:p>
@@ -3828,11 +3889,11 @@
       <w:pPr>
         <w:pStyle w:val="Heading3"/>
       </w:pPr>
-      <w:bookmarkStart w:id="12" w:name="_Toc23859099"/>
-      <w:r>
-        <w:t>UPD350 Alert Control</w:t>
-      </w:r>
-      <w:bookmarkEnd w:id="12"/>
+      <w:bookmarkStart w:id="13" w:name="_Toc23859100"/>
+      <w:r>
+        <w:t>UPD350 Reset Control</w:t>
+      </w:r>
+      <w:bookmarkEnd w:id="13"/>
     </w:p>
     <w:p>
       <w:pPr>
@@ -3847,7 +3908,7 @@
         <w:rPr>
           <w:lang w:val="en-GB"/>
         </w:rPr>
-        <w:t>to initialize the SOC PIOs used for UPD350 Alert control</w:t>
+        <w:t>to Initialize the SOC PIO that Controls UPD350 Reset and to drive UPD350 Reset</w:t>
       </w:r>
     </w:p>
     <w:p>
@@ -3861,11 +3922,11 @@
       <w:pPr>
         <w:pStyle w:val="Heading3"/>
       </w:pPr>
-      <w:bookmarkStart w:id="13" w:name="_Toc23859100"/>
-      <w:r>
-        <w:t>UPD350 Reset Control</w:t>
-      </w:r>
-      <w:bookmarkEnd w:id="13"/>
+      <w:bookmarkStart w:id="14" w:name="_Toc23859101"/>
+      <w:r>
+        <w:t>SOC Interrupt Enable/Disable</w:t>
+      </w:r>
+      <w:bookmarkEnd w:id="14"/>
     </w:p>
     <w:p>
       <w:pPr>
@@ -3880,7 +3941,7 @@
         <w:rPr>
           <w:lang w:val="en-GB"/>
         </w:rPr>
-        <w:t>to Initialize the SOC PIO that Controls UPD350 Reset and to drive UPD350 Reset</w:t>
+        <w:t xml:space="preserve">to enable/Disable Global interrupts in SOC </w:t>
       </w:r>
     </w:p>
     <w:p>
@@ -3894,74 +3955,44 @@
       <w:pPr>
         <w:pStyle w:val="Heading3"/>
       </w:pPr>
-      <w:bookmarkStart w:id="14" w:name="_Toc23859101"/>
-      <w:r>
-        <w:t>SOC Interrupt Enable/Disable</w:t>
-      </w:r>
-      <w:bookmarkEnd w:id="14"/>
-    </w:p>
-    <w:p>
-      <w:pPr>
-        <w:rPr>
-          <w:lang w:val="en-GB"/>
-        </w:rPr>
-      </w:pPr>
-      <w:r>
-        <w:t xml:space="preserve">Hooks </w:t>
-      </w:r>
-      <w:r>
-        <w:rPr>
-          <w:lang w:val="en-GB"/>
-        </w:rPr>
-        <w:t xml:space="preserve">to enable/Disable Global interrupts in SOC </w:t>
-      </w:r>
-    </w:p>
-    <w:p>
-      <w:pPr>
-        <w:rPr>
-          <w:lang w:val="en-GB"/>
-        </w:rPr>
-      </w:pPr>
-    </w:p>
-    <w:p>
-      <w:pPr>
-        <w:pStyle w:val="Heading3"/>
-      </w:pPr>
-      <w:bookmarkStart w:id="15" w:name="_Toc23859102"/>
-      <w:r>
-        <w:t>Structure Packing</w:t>
-      </w:r>
-      <w:bookmarkEnd w:id="15"/>
-    </w:p>
-    <w:p>
-      <w:pPr>
-        <w:rPr>
-          <w:lang w:val="en-GB"/>
-        </w:rPr>
-      </w:pPr>
-      <w:r>
-        <w:rPr>
-          <w:lang w:val="en-GB"/>
-        </w:rPr>
-        <w:t>Macros for structure packing</w:t>
-      </w:r>
-    </w:p>
-    <w:p>
-      <w:pPr>
-        <w:rPr>
-          <w:lang w:val="en-GB"/>
-        </w:rPr>
-      </w:pPr>
-    </w:p>
-    <w:p>
-      <w:pPr>
-        <w:pStyle w:val="Heading3"/>
-      </w:pPr>
-      <w:bookmarkStart w:id="16" w:name="_Toc23859103"/>
+      <w:bookmarkStart w:id="15" w:name="_Toc23859103"/>
       <w:r>
         <w:lastRenderedPageBreak/>
         <w:t>Memory Compare and Copy</w:t>
       </w:r>
+      <w:bookmarkEnd w:id="15"/>
+    </w:p>
+    <w:p>
+      <w:pPr>
+        <w:rPr>
+          <w:lang w:val="en-GB"/>
+        </w:rPr>
+      </w:pPr>
+      <w:r>
+        <w:t xml:space="preserve">Hooks </w:t>
+      </w:r>
+      <w:r>
+        <w:rPr>
+          <w:lang w:val="en-GB"/>
+        </w:rPr>
+        <w:t xml:space="preserve">to copy and compare operations </w:t>
+      </w:r>
+    </w:p>
+    <w:p>
+      <w:pPr>
+        <w:rPr>
+          <w:lang w:val="en-GB"/>
+        </w:rPr>
+      </w:pPr>
+    </w:p>
+    <w:p>
+      <w:pPr>
+        <w:pStyle w:val="Heading3"/>
+      </w:pPr>
+      <w:bookmarkStart w:id="16" w:name="_Toc23859102"/>
+      <w:r>
+        <w:t>Structure Packing</w:t>
+      </w:r>
       <w:bookmarkEnd w:id="16"/>
     </w:p>
     <w:p>
@@ -3971,34 +4002,90 @@
         </w:rPr>
       </w:pPr>
       <w:r>
+        <w:rPr>
+          <w:lang w:val="en-GB"/>
+        </w:rPr>
+        <w:t>Macros for structure packing</w:t>
+      </w:r>
+    </w:p>
+    <w:p>
+      <w:pPr>
+        <w:rPr>
+          <w:lang w:val="en-GB"/>
+        </w:rPr>
+      </w:pPr>
+    </w:p>
+    <w:p>
+      <w:pPr>
+        <w:pStyle w:val="Heading3"/>
+      </w:pPr>
+      <w:bookmarkStart w:id="17" w:name="_Toc23859104"/>
+      <w:r>
+        <w:t>Port Power Control</w:t>
+      </w:r>
+      <w:bookmarkEnd w:id="17"/>
+      <w:r>
+        <w:t xml:space="preserve"> </w:t>
+      </w:r>
+    </w:p>
+    <w:p>
+      <w:pPr>
+        <w:rPr>
+          <w:lang w:val="en-GB"/>
+        </w:rPr>
+      </w:pPr>
+      <w:r>
         <w:t xml:space="preserve">Hooks </w:t>
       </w:r>
       <w:r>
         <w:rPr>
           <w:lang w:val="en-GB"/>
         </w:rPr>
-        <w:t xml:space="preserve">to copy and compare operations </w:t>
-      </w:r>
-    </w:p>
-    <w:p>
-      <w:pPr>
+        <w:t>to overcome default GPIO Port power control</w:t>
+      </w:r>
+      <w:r>
         <w:rPr>
           <w:lang w:val="en-GB"/>
         </w:rPr>
+        <w:t xml:space="preserve"> </w:t>
+      </w:r>
+      <w:r>
+        <w:rPr>
+          <w:lang w:val="en-GB"/>
+        </w:rPr>
+        <w:t>(</w:t>
+      </w:r>
+      <w:proofErr w:type="spellStart"/>
+      <w:r>
+        <w:rPr>
+          <w:lang w:val="en-GB"/>
+        </w:rPr>
+        <w:t>PortPower</w:t>
+      </w:r>
+      <w:proofErr w:type="spellEnd"/>
+      <w:r>
+        <w:rPr>
+          <w:lang w:val="en-GB"/>
+        </w:rPr>
+        <w:t xml:space="preserve"> Init, VBUS Drive, VBUS Discharge, Sink Circuitry Control)</w:t>
+      </w:r>
+    </w:p>
+    <w:p>
+      <w:pPr>
+        <w:rPr>
+          <w:lang w:val="en-GB"/>
+        </w:rPr>
       </w:pPr>
     </w:p>
     <w:p>
       <w:pPr>
         <w:pStyle w:val="Heading3"/>
       </w:pPr>
-      <w:bookmarkStart w:id="17" w:name="_Toc23859104"/>
-      <w:r>
-        <w:t>Port Power Control</w:t>
-      </w:r>
-      <w:bookmarkEnd w:id="17"/>
-      <w:r>
-        <w:t xml:space="preserve"> </w:t>
-      </w:r>
+      <w:bookmarkStart w:id="18" w:name="_Toc23859105"/>
+      <w:r>
+        <w:t>Boot time configuration</w:t>
+      </w:r>
+      <w:bookmarkEnd w:id="18"/>
     </w:p>
     <w:p>
       <w:pPr>
@@ -4007,40 +4094,58 @@
         </w:rPr>
       </w:pPr>
       <w:r>
-        <w:t xml:space="preserve">Hooks </w:t>
-      </w:r>
-      <w:r>
         <w:rPr>
           <w:lang w:val="en-GB"/>
         </w:rPr>
-        <w:t>to overcome default GPIO Port power control</w:t>
-      </w:r>
-      <w:r>
+        <w:t xml:space="preserve">Hooks to modify configurable parameters at boot time </w:t>
+      </w:r>
+    </w:p>
+    <w:p>
+      <w:pPr>
         <w:rPr>
           <w:lang w:val="en-GB"/>
         </w:rPr>
-        <w:t xml:space="preserve"> </w:t>
-      </w:r>
-      <w:r>
+      </w:pPr>
+    </w:p>
+    <w:p>
+      <w:pPr>
+        <w:pStyle w:val="Heading3"/>
+      </w:pPr>
+      <w:bookmarkStart w:id="19" w:name="_Toc23859106"/>
+      <w:r>
+        <w:t>Hooks for Policy Manager</w:t>
+      </w:r>
+      <w:bookmarkEnd w:id="19"/>
+    </w:p>
+    <w:p>
+      <w:pPr>
         <w:rPr>
           <w:lang w:val="en-GB"/>
         </w:rPr>
-        <w:t>(</w:t>
-      </w:r>
-      <w:proofErr w:type="spellStart"/>
+      </w:pPr>
       <w:r>
         <w:rPr>
           <w:lang w:val="en-GB"/>
         </w:rPr>
-        <w:t>PortPower</w:t>
-      </w:r>
-      <w:proofErr w:type="spellEnd"/>
-      <w:r>
+        <w:t>Hooks to run before and after Policy Manager Execution</w:t>
+      </w:r>
+    </w:p>
+    <w:p>
+      <w:pPr>
         <w:rPr>
           <w:lang w:val="en-GB"/>
         </w:rPr>
-        <w:t xml:space="preserve"> Init, VBUS Drive, VBUS Discharge, Sink Circuitry Control)</w:t>
-      </w:r>
+      </w:pPr>
+    </w:p>
+    <w:p>
+      <w:pPr>
+        <w:pStyle w:val="Heading3"/>
+      </w:pPr>
+      <w:bookmarkStart w:id="20" w:name="_Toc23859107"/>
+      <w:r>
+        <w:t>Debug Hooks</w:t>
+      </w:r>
+      <w:bookmarkEnd w:id="20"/>
     </w:p>
     <w:p>
       <w:pPr>
@@ -4048,16 +4153,29 @@
           <w:lang w:val="en-GB"/>
         </w:rPr>
       </w:pPr>
+      <w:r>
+        <w:rPr>
+          <w:lang w:val="en-GB"/>
+        </w:rPr>
+        <w:t>Driver for printing debug messages</w:t>
+      </w:r>
+    </w:p>
+    <w:p>
+      <w:pPr>
+        <w:rPr>
+          <w:lang w:val="en-GB"/>
+        </w:rPr>
+      </w:pPr>
     </w:p>
     <w:p>
       <w:pPr>
         <w:pStyle w:val="Heading3"/>
       </w:pPr>
-      <w:bookmarkStart w:id="18" w:name="_Toc23859105"/>
-      <w:r>
-        <w:t>Boot time configuration</w:t>
-      </w:r>
-      <w:bookmarkEnd w:id="18"/>
+      <w:bookmarkStart w:id="21" w:name="_Toc23859108"/>
+      <w:r>
+        <w:t>PD Firmware Upgrade</w:t>
+      </w:r>
+      <w:bookmarkEnd w:id="21"/>
     </w:p>
     <w:p>
       <w:pPr>
@@ -4069,7 +4187,7 @@
         <w:rPr>
           <w:lang w:val="en-GB"/>
         </w:rPr>
-        <w:t xml:space="preserve">Hooks to modify configurable parameters at boot time </w:t>
+        <w:t>Hooks required for PDFU functionality</w:t>
       </w:r>
     </w:p>
     <w:p>
@@ -4081,103 +4199,22 @@
     </w:p>
     <w:p>
       <w:pPr>
-        <w:pStyle w:val="Heading3"/>
-      </w:pPr>
-      <w:bookmarkStart w:id="19" w:name="_Toc23859106"/>
-      <w:r>
-        <w:t>Hooks for Policy Manager</w:t>
-      </w:r>
-      <w:bookmarkEnd w:id="19"/>
-    </w:p>
-    <w:p>
-      <w:pPr>
-        <w:rPr>
-          <w:lang w:val="en-GB"/>
-        </w:rPr>
-      </w:pPr>
-      <w:r>
-        <w:rPr>
-          <w:lang w:val="en-GB"/>
-        </w:rPr>
-        <w:t>Hooks to run before and after Policy Manager Execution</w:t>
-      </w:r>
-    </w:p>
-    <w:p>
-      <w:pPr>
-        <w:rPr>
-          <w:lang w:val="en-GB"/>
-        </w:rPr>
-      </w:pPr>
-    </w:p>
-    <w:p>
-      <w:pPr>
-        <w:pStyle w:val="Heading3"/>
-      </w:pPr>
-      <w:bookmarkStart w:id="20" w:name="_Toc23859107"/>
-      <w:r>
-        <w:t>Debug Hooks</w:t>
-      </w:r>
-      <w:bookmarkEnd w:id="20"/>
-    </w:p>
-    <w:p>
-      <w:pPr>
-        <w:rPr>
-          <w:lang w:val="en-GB"/>
-        </w:rPr>
-      </w:pPr>
-      <w:r>
-        <w:rPr>
-          <w:lang w:val="en-GB"/>
-        </w:rPr>
-        <w:t>Driver for printing debug messages</w:t>
-      </w:r>
-    </w:p>
-    <w:p>
-      <w:pPr>
-        <w:rPr>
-          <w:lang w:val="en-GB"/>
-        </w:rPr>
-      </w:pPr>
-    </w:p>
-    <w:p>
-      <w:pPr>
-        <w:pStyle w:val="Heading3"/>
-      </w:pPr>
-      <w:bookmarkStart w:id="21" w:name="_Toc23859108"/>
-      <w:r>
-        <w:t>PD Firmware Upgrade</w:t>
-      </w:r>
-      <w:bookmarkEnd w:id="21"/>
-    </w:p>
-    <w:p>
-      <w:pPr>
-        <w:rPr>
-          <w:lang w:val="en-GB"/>
-        </w:rPr>
-      </w:pPr>
-      <w:r>
-        <w:rPr>
-          <w:lang w:val="en-GB"/>
-        </w:rPr>
-        <w:t>Hooks required for PDFU functionality</w:t>
-      </w:r>
-    </w:p>
-    <w:p>
-      <w:pPr>
-        <w:rPr>
-          <w:lang w:val="en-GB"/>
-        </w:rPr>
-      </w:pPr>
-    </w:p>
-    <w:p>
-      <w:pPr>
         <w:pStyle w:val="Heading2"/>
       </w:pPr>
       <w:bookmarkStart w:id="22" w:name="_Toc23859109"/>
       <w:r>
-        <w:t>Integration APIs</w:t>
+        <w:t>APIs</w:t>
       </w:r>
       <w:bookmarkEnd w:id="22"/>
+      <w:r>
+        <w:t xml:space="preserve"> to be called by the </w:t>
+      </w:r>
+      <w:r>
+        <w:t>user</w:t>
+      </w:r>
+      <w:r>
+        <w:t xml:space="preserve"> application</w:t>
+      </w:r>
     </w:p>
     <w:p>
       <w:pPr>
@@ -4374,24 +4411,74 @@
         </w:rPr>
         <w:t>Note: The frequency at which the APIs to be called shall be captured</w:t>
       </w:r>
-      <w:bookmarkStart w:id="23" w:name="_GoBack"/>
+    </w:p>
+    <w:p>
+      <w:pPr>
+        <w:pStyle w:val="Heading2"/>
+      </w:pPr>
+      <w:bookmarkStart w:id="23" w:name="_Toc23859110"/>
+      <w:r>
+        <w:t xml:space="preserve">Notification </w:t>
+      </w:r>
+      <w:proofErr w:type="spellStart"/>
+      <w:r>
+        <w:t>callback</w:t>
+      </w:r>
+      <w:proofErr w:type="spellEnd"/>
+      <w:r>
+        <w:t xml:space="preserve"> from </w:t>
+      </w:r>
       <w:bookmarkEnd w:id="23"/>
     </w:p>
     <w:p>
       <w:pPr>
+        <w:rPr>
+          <w:lang w:val="en-GB"/>
+        </w:rPr>
+      </w:pPr>
+      <w:proofErr w:type="spellStart"/>
+      <w:r>
+        <w:rPr>
+          <w:lang w:val="en-GB"/>
+        </w:rPr>
+        <w:t>Callback</w:t>
+      </w:r>
+      <w:proofErr w:type="spellEnd"/>
+      <w:r>
+        <w:rPr>
+          <w:lang w:val="en-GB"/>
+        </w:rPr>
+        <w:t xml:space="preserve"> API that provide per port event like Detach, Attach, </w:t>
+      </w:r>
+      <w:proofErr w:type="spellStart"/>
+      <w:r>
+        <w:rPr>
+          <w:lang w:val="en-GB"/>
+        </w:rPr>
+        <w:t>Powerfaults</w:t>
+      </w:r>
+      <w:proofErr w:type="spellEnd"/>
+      <w:r>
+        <w:rPr>
+          <w:lang w:val="en-GB"/>
+        </w:rPr>
+        <w:t>, UPD350Idle.</w:t>
+      </w:r>
+    </w:p>
+    <w:p>
+      <w:pPr>
+        <w:rPr>
+          <w:lang w:val="en-GB"/>
+        </w:rPr>
+      </w:pPr>
+    </w:p>
+    <w:p>
+      <w:pPr>
         <w:pStyle w:val="Heading1"/>
       </w:pPr>
-      <w:bookmarkStart w:id="24" w:name="_Toc23859110"/>
-      <w:r>
-        <w:t xml:space="preserve">Notification </w:t>
-      </w:r>
-      <w:proofErr w:type="spellStart"/>
-      <w:r>
-        <w:t>callback</w:t>
-      </w:r>
-      <w:proofErr w:type="spellEnd"/>
-      <w:r>
-        <w:t xml:space="preserve"> from Stack</w:t>
+      <w:bookmarkStart w:id="24" w:name="_Toc23859111"/>
+      <w:r>
+        <w:t>Appendix</w:t>
       </w:r>
       <w:bookmarkEnd w:id="24"/>
     </w:p>
@@ -4401,68 +4488,16 @@
           <w:lang w:val="en-GB"/>
         </w:rPr>
       </w:pPr>
-      <w:proofErr w:type="spellStart"/>
-      <w:r>
-        <w:rPr>
-          <w:lang w:val="en-GB"/>
-        </w:rPr>
-        <w:t>Callback</w:t>
-      </w:r>
-      <w:proofErr w:type="spellEnd"/>
-      <w:r>
-        <w:rPr>
-          <w:lang w:val="en-GB"/>
-        </w:rPr>
-        <w:t xml:space="preserve"> API that provide per port event like Detach, Attach, </w:t>
-      </w:r>
-      <w:proofErr w:type="spellStart"/>
-      <w:r>
-        <w:rPr>
-          <w:lang w:val="en-GB"/>
-        </w:rPr>
-        <w:t>Powerfaults</w:t>
-      </w:r>
-      <w:proofErr w:type="spellEnd"/>
-      <w:r>
-        <w:rPr>
-          <w:lang w:val="en-GB"/>
-        </w:rPr>
-        <w:t>, UPD350Idle.</w:t>
-      </w:r>
-    </w:p>
-    <w:p>
-      <w:pPr>
-        <w:rPr>
-          <w:lang w:val="en-GB"/>
-        </w:rPr>
-      </w:pPr>
-    </w:p>
-    <w:p>
-      <w:pPr>
-        <w:pStyle w:val="Heading1"/>
-      </w:pPr>
-      <w:bookmarkStart w:id="25" w:name="_Toc23859111"/>
-      <w:r>
-        <w:t>Appendix</w:t>
+    </w:p>
+    <w:p>
+      <w:pPr>
+        <w:pStyle w:val="Heading2"/>
+      </w:pPr>
+      <w:bookmarkStart w:id="25" w:name="_Toc23859112"/>
+      <w:r>
+        <w:t>Data Types</w:t>
       </w:r>
       <w:bookmarkEnd w:id="25"/>
-    </w:p>
-    <w:p>
-      <w:pPr>
-        <w:rPr>
-          <w:lang w:val="en-GB"/>
-        </w:rPr>
-      </w:pPr>
-    </w:p>
-    <w:p>
-      <w:pPr>
-        <w:pStyle w:val="Heading2"/>
-      </w:pPr>
-      <w:bookmarkStart w:id="26" w:name="_Toc23859112"/>
-      <w:r>
-        <w:t>Data Types</w:t>
-      </w:r>
-      <w:bookmarkEnd w:id="26"/>
     </w:p>
     <w:p>
       <w:pPr>
@@ -8685,7 +8720,7 @@
     </w:rPrDefault>
     <w:pPrDefault/>
   </w:docDefaults>
-  <w:latentStyles w:defLockedState="0" w:defUIPriority="99" w:defSemiHidden="0" w:defUnhideWhenUsed="0" w:defQFormat="0" w:count="377">
+  <w:latentStyles w:defLockedState="0" w:defUIPriority="99" w:defSemiHidden="0" w:defUnhideWhenUsed="0" w:defQFormat="0" w:count="376">
     <w:lsdException w:name="Normal" w:uiPriority="0" w:qFormat="1"/>
     <w:lsdException w:name="heading 1" w:uiPriority="0" w:qFormat="1"/>
     <w:lsdException w:name="heading 2" w:semiHidden="1" w:uiPriority="0" w:unhideWhenUsed="1" w:qFormat="1"/>
@@ -9062,7 +9097,6 @@
     <w:lsdException w:name="Hashtag" w:semiHidden="1" w:unhideWhenUsed="1"/>
     <w:lsdException w:name="Unresolved Mention" w:semiHidden="1" w:unhideWhenUsed="1"/>
     <w:lsdException w:name="Smart Link" w:semiHidden="1" w:unhideWhenUsed="1"/>
-    <w:lsdException w:name="Smart Link Error" w:semiHidden="1" w:unhideWhenUsed="1"/>
   </w:latentStyles>
   <w:style w:type="paragraph" w:default="1" w:styleId="Normal">
     <w:name w:val="Normal"/>
@@ -10069,7 +10103,7 @@
 </file>
 
 <file path=customXml/itemProps1.xml><?xml version="1.0" encoding="utf-8"?>
-<ds:datastoreItem xmlns:ds="http://schemas.openxmlformats.org/officeDocument/2006/customXml" ds:itemID="{D393AF5C-EB41-40CD-BA65-3C05DD4E368E}">
+<ds:datastoreItem xmlns:ds="http://schemas.openxmlformats.org/officeDocument/2006/customXml" ds:itemID="{2C36D933-D559-4690-96CC-EFF661ED00E2}">
   <ds:schemaRefs>
     <ds:schemaRef ds:uri="http://schemas.openxmlformats.org/officeDocument/2006/bibliography"/>
   </ds:schemaRefs>

</xml_diff>